<commit_message>
Added execution snippet to readme
</commit_message>
<xml_diff>
--- a/README.docx
+++ b/README.docx
@@ -87,6 +87,68 @@
         <w:t>qa</w:t>
       </w:r>
       <w:proofErr w:type="spellEnd"/>
+    </w:p>
+    <w:p>
+      <w:pPr>
+        <w:pStyle w:val="PlainText"/>
+        <w:rPr>
+          <w:rFonts w:ascii="Courier New" w:hAnsi="Courier New" w:cs="Courier New"/>
+        </w:rPr>
+      </w:pPr>
+      <w:r>
+        <w:rPr>
+          <w:rFonts w:ascii="Courier New" w:hAnsi="Courier New" w:cs="Courier New"/>
+          <w:noProof/>
+        </w:rPr>
+        <w:drawing>
+          <wp:inline distT="0" distB="0" distL="0" distR="0">
+            <wp:extent cx="3590925" cy="1695450"/>
+            <wp:effectExtent l="0" t="0" r="9525" b="0"/>
+            <wp:docPr id="6" name="Picture 6" descr="C:\Users\madupa\Desktop\test projects\Capture5.PNG"/>
+            <wp:cNvGraphicFramePr>
+              <a:graphicFrameLocks xmlns:a="http://schemas.openxmlformats.org/drawingml/2006/main" noChangeAspect="1"/>
+            </wp:cNvGraphicFramePr>
+            <a:graphic xmlns:a="http://schemas.openxmlformats.org/drawingml/2006/main">
+              <a:graphicData uri="http://schemas.openxmlformats.org/drawingml/2006/picture">
+                <pic:pic xmlns:pic="http://schemas.openxmlformats.org/drawingml/2006/picture">
+                  <pic:nvPicPr>
+                    <pic:cNvPr id="0" name="Picture 1" descr="C:\Users\madupa\Desktop\test projects\Capture5.PNG"/>
+                    <pic:cNvPicPr>
+                      <a:picLocks noChangeAspect="1" noChangeArrowheads="1"/>
+                    </pic:cNvPicPr>
+                  </pic:nvPicPr>
+                  <pic:blipFill>
+                    <a:blip r:embed="rId4">
+                      <a:extLst>
+                        <a:ext uri="{28A0092B-C50C-407E-A947-70E740481C1C}">
+                          <a14:useLocalDpi xmlns:a14="http://schemas.microsoft.com/office/drawing/2010/main" val="0"/>
+                        </a:ext>
+                      </a:extLst>
+                    </a:blip>
+                    <a:srcRect/>
+                    <a:stretch>
+                      <a:fillRect/>
+                    </a:stretch>
+                  </pic:blipFill>
+                  <pic:spPr bwMode="auto">
+                    <a:xfrm>
+                      <a:off x="0" y="0"/>
+                      <a:ext cx="3590925" cy="1695450"/>
+                    </a:xfrm>
+                    <a:prstGeom prst="rect">
+                      <a:avLst/>
+                    </a:prstGeom>
+                    <a:noFill/>
+                    <a:ln>
+                      <a:noFill/>
+                    </a:ln>
+                  </pic:spPr>
+                </pic:pic>
+              </a:graphicData>
+            </a:graphic>
+          </wp:inline>
+        </w:drawing>
+      </w:r>
     </w:p>
     <w:p>
       <w:pPr>
@@ -118,7 +180,7 @@
                     </pic:cNvPicPr>
                   </pic:nvPicPr>
                   <pic:blipFill>
-                    <a:blip r:embed="rId4">
+                    <a:blip r:embed="rId5">
                       <a:extLst>
                         <a:ext uri="{28A0092B-C50C-407E-A947-70E740481C1C}">
                           <a14:useLocalDpi xmlns:a14="http://schemas.microsoft.com/office/drawing/2010/main" val="0"/>
@@ -201,6 +263,71 @@
           <w:rFonts w:ascii="Courier New" w:hAnsi="Courier New" w:cs="Courier New"/>
         </w:rPr>
       </w:pPr>
+      <w:r>
+        <w:rPr>
+          <w:rFonts w:ascii="Courier New" w:hAnsi="Courier New" w:cs="Courier New"/>
+          <w:noProof/>
+        </w:rPr>
+        <w:lastRenderedPageBreak/>
+        <w:drawing>
+          <wp:inline distT="0" distB="0" distL="0" distR="0">
+            <wp:extent cx="3590925" cy="1695450"/>
+            <wp:effectExtent l="0" t="0" r="9525" b="0"/>
+            <wp:docPr id="7" name="Picture 7" descr="C:\Users\madupa\Desktop\test projects\Capture5.PNG"/>
+            <wp:cNvGraphicFramePr>
+              <a:graphicFrameLocks xmlns:a="http://schemas.openxmlformats.org/drawingml/2006/main" noChangeAspect="1"/>
+            </wp:cNvGraphicFramePr>
+            <a:graphic xmlns:a="http://schemas.openxmlformats.org/drawingml/2006/main">
+              <a:graphicData uri="http://schemas.openxmlformats.org/drawingml/2006/picture">
+                <pic:pic xmlns:pic="http://schemas.openxmlformats.org/drawingml/2006/picture">
+                  <pic:nvPicPr>
+                    <pic:cNvPr id="0" name="Picture 2" descr="C:\Users\madupa\Desktop\test projects\Capture5.PNG"/>
+                    <pic:cNvPicPr>
+                      <a:picLocks noChangeAspect="1" noChangeArrowheads="1"/>
+                    </pic:cNvPicPr>
+                  </pic:nvPicPr>
+                  <pic:blipFill>
+                    <a:blip r:embed="rId4">
+                      <a:extLst>
+                        <a:ext uri="{28A0092B-C50C-407E-A947-70E740481C1C}">
+                          <a14:useLocalDpi xmlns:a14="http://schemas.microsoft.com/office/drawing/2010/main" val="0"/>
+                        </a:ext>
+                      </a:extLst>
+                    </a:blip>
+                    <a:srcRect/>
+                    <a:stretch>
+                      <a:fillRect/>
+                    </a:stretch>
+                  </pic:blipFill>
+                  <pic:spPr bwMode="auto">
+                    <a:xfrm>
+                      <a:off x="0" y="0"/>
+                      <a:ext cx="3590925" cy="1695450"/>
+                    </a:xfrm>
+                    <a:prstGeom prst="rect">
+                      <a:avLst/>
+                    </a:prstGeom>
+                    <a:noFill/>
+                    <a:ln>
+                      <a:noFill/>
+                    </a:ln>
+                  </pic:spPr>
+                </pic:pic>
+              </a:graphicData>
+            </a:graphic>
+          </wp:inline>
+        </w:drawing>
+      </w:r>
+      <w:bookmarkStart w:id="0" w:name="_GoBack"/>
+      <w:bookmarkEnd w:id="0"/>
+    </w:p>
+    <w:p>
+      <w:pPr>
+        <w:pStyle w:val="PlainText"/>
+        <w:rPr>
+          <w:rFonts w:ascii="Courier New" w:hAnsi="Courier New" w:cs="Courier New"/>
+        </w:rPr>
+      </w:pPr>
     </w:p>
     <w:p>
       <w:pPr>
@@ -233,7 +360,7 @@
                     </pic:cNvPicPr>
                   </pic:nvPicPr>
                   <pic:blipFill>
-                    <a:blip r:embed="rId5">
+                    <a:blip r:embed="rId6">
                       <a:extLst>
                         <a:ext uri="{28A0092B-C50C-407E-A947-70E740481C1C}">
                           <a14:useLocalDpi xmlns:a14="http://schemas.microsoft.com/office/drawing/2010/main" val="0"/>
@@ -287,7 +414,7 @@
                     </pic:cNvPicPr>
                   </pic:nvPicPr>
                   <pic:blipFill>
-                    <a:blip r:embed="rId6">
+                    <a:blip r:embed="rId7">
                       <a:extLst>
                         <a:ext uri="{28A0092B-C50C-407E-A947-70E740481C1C}">
                           <a14:useLocalDpi xmlns:a14="http://schemas.microsoft.com/office/drawing/2010/main" val="0"/>
@@ -352,13 +479,7 @@
         <w:rPr>
           <w:rFonts w:ascii="Courier New" w:hAnsi="Courier New" w:cs="Courier New"/>
         </w:rPr>
-        <w:t>Mav</w:t>
-      </w:r>
-      <w:r>
-        <w:rPr>
-          <w:rFonts w:ascii="Courier New" w:hAnsi="Courier New" w:cs="Courier New"/>
-        </w:rPr>
-        <w:t>en Install to build jar with different application-</w:t>
+        <w:t>Maven Install to build jar with different application-</w:t>
       </w:r>
       <w:proofErr w:type="spellStart"/>
       <w:r>
@@ -430,7 +551,7 @@
                     </pic:cNvPicPr>
                   </pic:nvPicPr>
                   <pic:blipFill>
-                    <a:blip r:embed="rId7">
+                    <a:blip r:embed="rId8">
                       <a:extLst>
                         <a:ext uri="{28A0092B-C50C-407E-A947-70E740481C1C}">
                           <a14:useLocalDpi xmlns:a14="http://schemas.microsoft.com/office/drawing/2010/main" val="0"/>
@@ -492,7 +613,7 @@
                     </pic:cNvPicPr>
                   </pic:nvPicPr>
                   <pic:blipFill>
-                    <a:blip r:embed="rId8">
+                    <a:blip r:embed="rId9">
                       <a:extLst>
                         <a:ext uri="{28A0092B-C50C-407E-A947-70E740481C1C}">
                           <a14:useLocalDpi xmlns:a14="http://schemas.microsoft.com/office/drawing/2010/main" val="0"/>
@@ -523,8 +644,6 @@
           </wp:inline>
         </w:drawing>
       </w:r>
-      <w:bookmarkStart w:id="0" w:name="_GoBack"/>
-      <w:bookmarkEnd w:id="0"/>
     </w:p>
     <w:p>
       <w:pPr>

</xml_diff>